<commit_message>
New text in test.txt
</commit_message>
<xml_diff>
--- a/Lr3/Komarova_M_V_24ISz/ИиКТ_24_ИСз_Комарова_Мария_Владимировна_ЛР_3 (2).docx
+++ b/Lr3/Komarova_M_V_24ISz/ИиКТ_24_ИСз_Комарова_Мария_Владимировна_ЛР_3 (2).docx
@@ -253,7 +253,6 @@
           <w:sz w:val="28"/>
           <w:szCs w:val="28"/>
           <w:u w:val="single"/>
-          <w:lang w:val="en-US"/>
         </w:rPr>
         <w:t>3</w:t>
       </w:r>
@@ -1255,9 +1254,11 @@
           <w:bCs/>
           <w:i/>
           <w:iCs/>
-          <w:color w:val="000000"/>
-          <w:sz w:val="24"/>
-          <w:szCs w:val="24"/>
+          <w:noProof/>
+          <w:color w:val="000000"/>
+          <w:sz w:val="24"/>
+          <w:szCs w:val="24"/>
+          <w:lang w:eastAsia="ru-RU"/>
         </w:rPr>
         <w:drawing>
           <wp:inline distT="0" distB="0" distL="0" distR="0" wp14:anchorId="268B6DD8" wp14:editId="4E01B3C9">
@@ -1301,9 +1302,11 @@
           <w:bCs/>
           <w:i/>
           <w:iCs/>
-          <w:color w:val="000000"/>
-          <w:sz w:val="24"/>
-          <w:szCs w:val="24"/>
+          <w:noProof/>
+          <w:color w:val="000000"/>
+          <w:sz w:val="24"/>
+          <w:szCs w:val="24"/>
+          <w:lang w:eastAsia="ru-RU"/>
         </w:rPr>
         <w:drawing>
           <wp:inline distT="0" distB="0" distL="0" distR="0" wp14:anchorId="121DF694" wp14:editId="22894144">
@@ -1347,9 +1350,11 @@
           <w:bCs/>
           <w:i/>
           <w:iCs/>
-          <w:color w:val="000000"/>
-          <w:sz w:val="24"/>
-          <w:szCs w:val="24"/>
+          <w:noProof/>
+          <w:color w:val="000000"/>
+          <w:sz w:val="24"/>
+          <w:szCs w:val="24"/>
+          <w:lang w:eastAsia="ru-RU"/>
         </w:rPr>
         <w:drawing>
           <wp:inline distT="0" distB="0" distL="0" distR="0" wp14:anchorId="6B8CB1C6" wp14:editId="0F8CE02F">
@@ -1393,9 +1398,11 @@
           <w:bCs/>
           <w:i/>
           <w:iCs/>
-          <w:color w:val="000000"/>
-          <w:sz w:val="24"/>
-          <w:szCs w:val="24"/>
+          <w:noProof/>
+          <w:color w:val="000000"/>
+          <w:sz w:val="24"/>
+          <w:szCs w:val="24"/>
+          <w:lang w:eastAsia="ru-RU"/>
         </w:rPr>
         <w:drawing>
           <wp:inline distT="0" distB="0" distL="0" distR="0" wp14:anchorId="28B3396D" wp14:editId="7EAEC15E">
@@ -1439,9 +1446,11 @@
           <w:bCs/>
           <w:i/>
           <w:iCs/>
-          <w:color w:val="000000"/>
-          <w:sz w:val="24"/>
-          <w:szCs w:val="24"/>
+          <w:noProof/>
+          <w:color w:val="000000"/>
+          <w:sz w:val="24"/>
+          <w:szCs w:val="24"/>
+          <w:lang w:eastAsia="ru-RU"/>
         </w:rPr>
         <w:drawing>
           <wp:inline distT="0" distB="0" distL="0" distR="0" wp14:anchorId="298E5DF5" wp14:editId="55B73EB8">
@@ -1487,7 +1496,6 @@
         <w:rPr>
           <w:rFonts w:ascii="Times New Roman" w:hAnsi="Times New Roman" w:cs="Times New Roman"/>
           <w:bCs/>
-          <w:i/>
           <w:iCs/>
           <w:color w:val="000000"/>
           <w:sz w:val="24"/>
@@ -1498,7 +1506,100 @@
         <w:rPr>
           <w:rFonts w:ascii="Times New Roman" w:hAnsi="Times New Roman" w:cs="Times New Roman"/>
           <w:bCs/>
-          <w:i/>
+          <w:iCs/>
+          <w:color w:val="000000"/>
+          <w:sz w:val="24"/>
+          <w:szCs w:val="24"/>
+        </w:rPr>
+        <w:t xml:space="preserve">В папки </w:t>
+      </w:r>
+      <w:r>
+        <w:rPr>
+          <w:rFonts w:ascii="Times New Roman" w:hAnsi="Times New Roman" w:cs="Times New Roman"/>
+          <w:bCs/>
+          <w:iCs/>
+          <w:color w:val="000000"/>
+          <w:sz w:val="24"/>
+          <w:szCs w:val="24"/>
+          <w:lang w:val="en-US"/>
+        </w:rPr>
+        <w:t>Lr</w:t>
+      </w:r>
+      <w:r>
+        <w:rPr>
+          <w:rFonts w:ascii="Times New Roman" w:hAnsi="Times New Roman" w:cs="Times New Roman"/>
+          <w:bCs/>
+          <w:iCs/>
+          <w:color w:val="000000"/>
+          <w:sz w:val="24"/>
+          <w:szCs w:val="24"/>
+        </w:rPr>
+        <w:t xml:space="preserve">1, </w:t>
+      </w:r>
+      <w:r>
+        <w:rPr>
+          <w:rFonts w:ascii="Times New Roman" w:hAnsi="Times New Roman" w:cs="Times New Roman"/>
+          <w:bCs/>
+          <w:iCs/>
+          <w:color w:val="000000"/>
+          <w:sz w:val="24"/>
+          <w:szCs w:val="24"/>
+          <w:lang w:val="en-US"/>
+        </w:rPr>
+        <w:t>Lr</w:t>
+      </w:r>
+      <w:r>
+        <w:rPr>
+          <w:rFonts w:ascii="Times New Roman" w:hAnsi="Times New Roman" w:cs="Times New Roman"/>
+          <w:bCs/>
+          <w:iCs/>
+          <w:color w:val="000000"/>
+          <w:sz w:val="24"/>
+          <w:szCs w:val="24"/>
+        </w:rPr>
+        <w:t xml:space="preserve">2, </w:t>
+      </w:r>
+      <w:r>
+        <w:rPr>
+          <w:rFonts w:ascii="Times New Roman" w:hAnsi="Times New Roman" w:cs="Times New Roman"/>
+          <w:bCs/>
+          <w:iCs/>
+          <w:color w:val="000000"/>
+          <w:sz w:val="24"/>
+          <w:szCs w:val="24"/>
+          <w:lang w:val="en-US"/>
+        </w:rPr>
+        <w:t>Lr</w:t>
+      </w:r>
+      <w:r>
+        <w:rPr>
+          <w:rFonts w:ascii="Times New Roman" w:hAnsi="Times New Roman" w:cs="Times New Roman"/>
+          <w:bCs/>
+          <w:iCs/>
+          <w:color w:val="000000"/>
+          <w:sz w:val="24"/>
+          <w:szCs w:val="24"/>
+        </w:rPr>
+        <w:t>3 поместили файлы лабораторных работ</w:t>
+      </w:r>
+    </w:p>
+    <w:p>
+      <w:pPr>
+        <w:ind w:left="-567"/>
+        <w:jc w:val="both"/>
+        <w:rPr>
+          <w:rFonts w:ascii="Times New Roman" w:hAnsi="Times New Roman" w:cs="Times New Roman"/>
+          <w:bCs/>
+          <w:iCs/>
+          <w:color w:val="000000"/>
+          <w:sz w:val="24"/>
+          <w:szCs w:val="24"/>
+        </w:rPr>
+      </w:pPr>
+      <w:r>
+        <w:rPr>
+          <w:rFonts w:ascii="Times New Roman" w:hAnsi="Times New Roman" w:cs="Times New Roman"/>
+          <w:bCs/>
           <w:iCs/>
           <w:color w:val="000000"/>
           <w:sz w:val="24"/>
@@ -1506,10 +1607,10 @@
         </w:rPr>
         <w:lastRenderedPageBreak/>
         <w:drawing>
-          <wp:inline distT="0" distB="0" distL="0" distR="0" wp14:anchorId="40C3F64A" wp14:editId="38CC4821">
-            <wp:extent cx="3991532" cy="409632"/>
-            <wp:effectExtent l="0" t="0" r="9525" b="9525"/>
-            <wp:docPr id="11" name="Рисунок 11"/>
+          <wp:inline distT="0" distB="0" distL="0" distR="0" wp14:anchorId="2221B604" wp14:editId="02508409">
+            <wp:extent cx="5677692" cy="1571844"/>
+            <wp:effectExtent l="0" t="0" r="0" b="9525"/>
+            <wp:docPr id="3" name="Рисунок 3"/>
             <wp:cNvGraphicFramePr>
               <a:graphicFrameLocks xmlns:a="http://schemas.openxmlformats.org/drawingml/2006/main" noChangeAspect="1"/>
             </wp:cNvGraphicFramePr>
@@ -1529,7 +1630,7 @@
                   <pic:spPr>
                     <a:xfrm>
                       <a:off x="0" y="0"/>
-                      <a:ext cx="3991532" cy="409632"/>
+                      <a:ext cx="5677692" cy="1571844"/>
                     </a:xfrm>
                     <a:prstGeom prst="rect">
                       <a:avLst/>
@@ -1541,7 +1642,11 @@
           </wp:inline>
         </w:drawing>
       </w:r>
-      <w:r>
+    </w:p>
+    <w:p>
+      <w:pPr>
+        <w:ind w:left="-567"/>
+        <w:jc w:val="both"/>
         <w:rPr>
           <w:rFonts w:ascii="Times New Roman" w:hAnsi="Times New Roman" w:cs="Times New Roman"/>
           <w:bCs/>
@@ -1551,11 +1656,39 @@
           <w:sz w:val="24"/>
           <w:szCs w:val="24"/>
         </w:rPr>
+      </w:pPr>
+    </w:p>
+    <w:p>
+      <w:pPr>
+        <w:ind w:left="-567"/>
+        <w:jc w:val="both"/>
+        <w:rPr>
+          <w:rFonts w:ascii="Times New Roman" w:hAnsi="Times New Roman" w:cs="Times New Roman"/>
+          <w:bCs/>
+          <w:i/>
+          <w:iCs/>
+          <w:color w:val="000000"/>
+          <w:sz w:val="24"/>
+          <w:szCs w:val="24"/>
+          <w:lang w:val="en-US"/>
+        </w:rPr>
+      </w:pPr>
+      <w:r>
+        <w:rPr>
+          <w:rFonts w:ascii="Times New Roman" w:hAnsi="Times New Roman" w:cs="Times New Roman"/>
+          <w:bCs/>
+          <w:i/>
+          <w:iCs/>
+          <w:color w:val="000000"/>
+          <w:sz w:val="24"/>
+          <w:szCs w:val="24"/>
+          <w:lang w:val="en-US"/>
+        </w:rPr>
         <w:drawing>
-          <wp:inline distT="0" distB="0" distL="0" distR="0" wp14:anchorId="1778FA4C" wp14:editId="1726EC3C">
-            <wp:extent cx="4353533" cy="800212"/>
-            <wp:effectExtent l="0" t="0" r="0" b="0"/>
-            <wp:docPr id="12" name="Рисунок 12"/>
+          <wp:inline distT="0" distB="0" distL="0" distR="0" wp14:anchorId="4D492F16" wp14:editId="18E8408E">
+            <wp:extent cx="5940425" cy="1959610"/>
+            <wp:effectExtent l="0" t="0" r="3175" b="2540"/>
+            <wp:docPr id="6" name="Рисунок 6"/>
             <wp:cNvGraphicFramePr>
               <a:graphicFrameLocks xmlns:a="http://schemas.openxmlformats.org/drawingml/2006/main" noChangeAspect="1"/>
             </wp:cNvGraphicFramePr>
@@ -1575,7 +1708,7 @@
                   <pic:spPr>
                     <a:xfrm>
                       <a:off x="0" y="0"/>
-                      <a:ext cx="4353533" cy="800212"/>
+                      <a:ext cx="5940425" cy="1959610"/>
                     </a:xfrm>
                     <a:prstGeom prst="rect">
                       <a:avLst/>
@@ -1589,6 +1722,115 @@
       </w:r>
       <w:bookmarkStart w:id="0" w:name="_GoBack"/>
       <w:bookmarkEnd w:id="0"/>
+      <w:r>
+        <w:rPr>
+          <w:rFonts w:ascii="Times New Roman" w:hAnsi="Times New Roman" w:cs="Times New Roman"/>
+          <w:bCs/>
+          <w:i/>
+          <w:iCs/>
+          <w:color w:val="000000"/>
+          <w:sz w:val="24"/>
+          <w:szCs w:val="24"/>
+          <w:lang w:val="en-US"/>
+        </w:rPr>
+        <w:drawing>
+          <wp:inline distT="0" distB="0" distL="0" distR="0" wp14:anchorId="4F6E03AD" wp14:editId="4EA6ADDD">
+            <wp:extent cx="6334576" cy="714375"/>
+            <wp:effectExtent l="0" t="0" r="9525" b="0"/>
+            <wp:docPr id="13" name="Рисунок 13"/>
+            <wp:cNvGraphicFramePr>
+              <a:graphicFrameLocks xmlns:a="http://schemas.openxmlformats.org/drawingml/2006/main" noChangeAspect="1"/>
+            </wp:cNvGraphicFramePr>
+            <a:graphic xmlns:a="http://schemas.openxmlformats.org/drawingml/2006/main">
+              <a:graphicData uri="http://schemas.openxmlformats.org/drawingml/2006/picture">
+                <pic:pic xmlns:pic="http://schemas.openxmlformats.org/drawingml/2006/picture">
+                  <pic:nvPicPr>
+                    <pic:cNvPr id="1" name=""/>
+                    <pic:cNvPicPr/>
+                  </pic:nvPicPr>
+                  <pic:blipFill>
+                    <a:blip r:embed="rId16"/>
+                    <a:stretch>
+                      <a:fillRect/>
+                    </a:stretch>
+                  </pic:blipFill>
+                  <pic:spPr>
+                    <a:xfrm>
+                      <a:off x="0" y="0"/>
+                      <a:ext cx="6392196" cy="720873"/>
+                    </a:xfrm>
+                    <a:prstGeom prst="rect">
+                      <a:avLst/>
+                    </a:prstGeom>
+                  </pic:spPr>
+                </pic:pic>
+              </a:graphicData>
+            </a:graphic>
+          </wp:inline>
+        </w:drawing>
+      </w:r>
+      <w:r>
+        <w:rPr>
+          <w:rFonts w:ascii="Times New Roman" w:hAnsi="Times New Roman" w:cs="Times New Roman"/>
+          <w:bCs/>
+          <w:i/>
+          <w:iCs/>
+          <w:color w:val="000000"/>
+          <w:sz w:val="24"/>
+          <w:szCs w:val="24"/>
+        </w:rPr>
+        <w:drawing>
+          <wp:inline distT="0" distB="0" distL="0" distR="0" wp14:anchorId="416DD767" wp14:editId="5367AF15">
+            <wp:extent cx="5940425" cy="1851025"/>
+            <wp:effectExtent l="0" t="0" r="3175" b="0"/>
+            <wp:docPr id="5" name="Рисунок 5"/>
+            <wp:cNvGraphicFramePr>
+              <a:graphicFrameLocks xmlns:a="http://schemas.openxmlformats.org/drawingml/2006/main" noChangeAspect="1"/>
+            </wp:cNvGraphicFramePr>
+            <a:graphic xmlns:a="http://schemas.openxmlformats.org/drawingml/2006/main">
+              <a:graphicData uri="http://schemas.openxmlformats.org/drawingml/2006/picture">
+                <pic:pic xmlns:pic="http://schemas.openxmlformats.org/drawingml/2006/picture">
+                  <pic:nvPicPr>
+                    <pic:cNvPr id="1" name=""/>
+                    <pic:cNvPicPr/>
+                  </pic:nvPicPr>
+                  <pic:blipFill>
+                    <a:blip r:embed="rId17"/>
+                    <a:stretch>
+                      <a:fillRect/>
+                    </a:stretch>
+                  </pic:blipFill>
+                  <pic:spPr>
+                    <a:xfrm>
+                      <a:off x="0" y="0"/>
+                      <a:ext cx="5940425" cy="1851025"/>
+                    </a:xfrm>
+                    <a:prstGeom prst="rect">
+                      <a:avLst/>
+                    </a:prstGeom>
+                  </pic:spPr>
+                </pic:pic>
+              </a:graphicData>
+            </a:graphic>
+          </wp:inline>
+        </w:drawing>
+      </w:r>
+    </w:p>
+    <w:p>
+      <w:pPr>
+        <w:ind w:left="-567"/>
+        <w:jc w:val="both"/>
+        <w:rPr>
+          <w:rFonts w:ascii="Times New Roman" w:hAnsi="Times New Roman" w:cs="Times New Roman"/>
+          <w:bCs/>
+          <w:i/>
+          <w:iCs/>
+          <w:color w:val="000000"/>
+          <w:sz w:val="24"/>
+          <w:szCs w:val="24"/>
+          <w:lang w:val="en-US"/>
+        </w:rPr>
+      </w:pPr>
     </w:p>
     <w:p>
       <w:pPr>
@@ -1673,8 +1915,8 @@
       </w:pPr>
     </w:p>
     <w:sectPr>
-      <w:footerReference w:type="default" r:id="rId16"/>
-      <w:footerReference w:type="first" r:id="rId17"/>
+      <w:footerReference w:type="default" r:id="rId18"/>
+      <w:footerReference w:type="first" r:id="rId19"/>
       <w:pgSz w:w="11906" w:h="16838"/>
       <w:pgMar w:top="1134" w:right="850" w:bottom="1134" w:left="1701" w:header="708" w:footer="708" w:gutter="0"/>
       <w:cols w:space="708"/>
@@ -1720,6 +1962,7 @@
         <w:docPartUnique/>
       </w:docPartObj>
     </w:sdtPr>
+    <w:sdtEndPr/>
     <w:sdtContent>
       <w:p>
         <w:pPr>
@@ -3026,7 +3269,7 @@
 </file>
 
 <file path=customXml/itemProps1.xml><?xml version="1.0" encoding="utf-8"?>
-<ds:datastoreItem xmlns:ds="http://schemas.openxmlformats.org/officeDocument/2006/customXml" ds:itemID="{B3757170-1055-4FBC-9344-91B733A5085C}">
+<ds:datastoreItem xmlns:ds="http://schemas.openxmlformats.org/officeDocument/2006/customXml" ds:itemID="{14DFE074-62C1-4D49-918D-BE32F0F2B621}">
   <ds:schemaRefs>
     <ds:schemaRef ds:uri="http://schemas.openxmlformats.org/officeDocument/2006/bibliography"/>
   </ds:schemaRefs>

</xml_diff>